<commit_message>
got assgnment1 and lectures
</commit_message>
<xml_diff>
--- a/Notes.docx
+++ b/Notes.docx
@@ -4,6 +4,34 @@
   <w:body>
     <w:p>
       <w:r>
+        <w:fldChar w:fldCharType="begin"/>
+      </w:r>
+      <w:r>
+        <w:instrText xml:space="preserve"> HYPERLINK "</w:instrText>
+      </w:r>
+      <w:r>
+        <w:instrText>http://stephmoreau.ca/JAC/web-services/</w:instrText>
+      </w:r>
+      <w:r>
+        <w:instrText xml:space="preserve">" </w:instrText>
+      </w:r>
+      <w:r>
+        <w:fldChar w:fldCharType="separate"/>
+      </w:r>
+      <w:r>
+        <w:rPr>
+          <w:rStyle w:val="Hyperlink"/>
+        </w:rPr>
+        <w:t>http://stephmoreau.ca/JAC/web-services/</w:t>
+      </w:r>
+      <w:r>
+        <w:fldChar w:fldCharType="end"/>
+      </w:r>
+    </w:p>
+    <w:p>
+      <w:bookmarkStart w:id="0" w:name="_GoBack"/>
+      <w:bookmarkEnd w:id="0"/>
+      <w:r>
         <w:t>Array – data - value</w:t>
       </w:r>
     </w:p>
@@ -16,9 +44,9 @@
       <w:r>
         <w:t xml:space="preserve"> (key-value) – member – value </w:t>
       </w:r>
-      <w:bookmarkStart w:id="0" w:name="_GoBack"/>
-      <w:bookmarkEnd w:id="0"/>
     </w:p>
+    <w:p/>
+    <w:p/>
     <w:sectPr>
       <w:pgSz w:w="12240" w:h="15840"/>
       <w:pgMar w:top="1440" w:right="1440" w:bottom="1440" w:left="1440" w:header="720" w:footer="720" w:gutter="0"/>
@@ -450,6 +478,17 @@
     <w:semiHidden/>
     <w:unhideWhenUsed/>
   </w:style>
+  <w:style w:type="character" w:styleId="Hyperlink">
+    <w:name w:val="Hyperlink"/>
+    <w:basedOn w:val="DefaultParagraphFont"/>
+    <w:uiPriority w:val="99"/>
+    <w:unhideWhenUsed/>
+    <w:rsid w:val="00134519"/>
+    <w:rPr>
+      <w:color w:val="0563C1" w:themeColor="hyperlink"/>
+      <w:u w:val="single"/>
+    </w:rPr>
+  </w:style>
 </w:styles>
 </file>
 

</xml_diff>